<commit_message>
updated 'Crowdfunding-Report.docx' at 3:23PM MST on 4-3-23
</commit_message>
<xml_diff>
--- a/Crowdfunding-Report.docx
+++ b/Crowdfunding-Report.docx
@@ -504,6 +504,13 @@
           <w:color w:val="2B2B2B"/>
         </w:rPr>
         <w:t xml:space="preserve"> “failed campaigns analysis.xlsx” for an example of how I used a similar set of tables to find out that a campaign with the category of “theater” was more likely to fail in May of 2014</w:t>
+      </w:r>
+      <w:r>
+        <w:rPr>
+          <w:rFonts w:asciiTheme="minorHAnsi" w:hAnsiTheme="minorHAnsi" w:cstheme="minorHAnsi"/>
+          <w:color w:val="2B2B2B"/>
+        </w:rPr>
+        <w:t>.</w:t>
       </w:r>
     </w:p>
     <w:p/>

</xml_diff>